<commit_message>
version sans code presentation et texte
</commit_message>
<xml_diff>
--- a/Presentation/Isola presentation text.docx
+++ b/Presentation/Isola presentation text.docx
@@ -195,17 +195,7 @@
           <w:szCs w:val="28"/>
           <w:shd w:val="clear" w:color="auto" w:fill="FFFFFF"/>
         </w:rPr>
-        <w:t> </w:t>
-      </w:r>
-      <w:r>
-        <w:rPr>
-          <w:rFonts w:ascii="Roboto" w:hAnsi="Roboto"/>
-          <w:color w:val="111111"/>
-          <w:sz w:val="28"/>
-          <w:szCs w:val="28"/>
-          <w:shd w:val="clear" w:color="auto" w:fill="FFFFFF"/>
-        </w:rPr>
-        <w:t>(fun fact).</w:t>
+        <w:t> (fun fact).</w:t>
       </w:r>
       <w:r>
         <w:rPr>
@@ -381,23 +371,7 @@
           <w:sz w:val="28"/>
           <w:szCs w:val="28"/>
         </w:rPr>
-        <w:t xml:space="preserve">First strategy (most basic): AI moves into the theoretical “best option” tile (the one with most free </w:t>
-      </w:r>
-      <w:proofErr w:type="spellStart"/>
-      <w:r>
-        <w:rPr>
-          <w:sz w:val="28"/>
-          <w:szCs w:val="28"/>
-        </w:rPr>
-        <w:t>neighbours</w:t>
-      </w:r>
-      <w:proofErr w:type="spellEnd"/>
-      <w:r>
-        <w:rPr>
-          <w:sz w:val="28"/>
-          <w:szCs w:val="28"/>
-        </w:rPr>
-        <w:t xml:space="preserve">) and then destroys </w:t>
+        <w:t xml:space="preserve">First strategy (most basic): AI moves into the theoretical “best option” tile (the one with most free neighbours) and then destroys </w:t>
       </w:r>
       <w:r>
         <w:rPr>
@@ -454,23 +428,7 @@
           <w:sz w:val="28"/>
           <w:szCs w:val="28"/>
         </w:rPr>
-        <w:t xml:space="preserve">Encountered difficulties. Explain that delay is due to the buttons in the </w:t>
-      </w:r>
-      <w:proofErr w:type="spellStart"/>
-      <w:r>
-        <w:rPr>
-          <w:sz w:val="28"/>
-          <w:szCs w:val="28"/>
-        </w:rPr>
-        <w:t>pvp</w:t>
-      </w:r>
-      <w:proofErr w:type="spellEnd"/>
-      <w:r>
-        <w:rPr>
-          <w:sz w:val="28"/>
-          <w:szCs w:val="28"/>
-        </w:rPr>
-        <w:t xml:space="preserve"> mode (show maybe with ai vs ai that it works better). Read what is on the slide. Maybe explain that when stuck, tools like ChatGPT helped us get unstuck sometimes. Make the joke very obvious so Victor doesn’t take it badly.</w:t>
+        <w:t>Encountered difficulties. Explain that delay is due to the buttons in the pvp mode (show maybe with ai vs ai that it works better). Read what is on the slide. Maybe explain that when stuck, tools like ChatGPT helped us get unstuck sometimes. Make the joke very obvious so Victor doesn’t take it badly.</w:t>
       </w:r>
       <w:r>
         <w:rPr>
@@ -523,6 +481,13 @@
         </w:rPr>
         <w:lastRenderedPageBreak/>
         <w:t>well. Optimize code (even though Mathematica is not good for games, could still be more efficient)</w:t>
+      </w:r>
+      <w:r>
+        <w:rPr>
+          <w:sz w:val="28"/>
+          <w:szCs w:val="28"/>
+        </w:rPr>
+        <w:t>. Add animations?? ( only say if we haven’t managed to do it)</w:t>
       </w:r>
       <w:r>
         <w:rPr>

</xml_diff>

<commit_message>
Qui dit quoi pour l'oral
</commit_message>
<xml_diff>
--- a/Presentation/Isola presentation text.docx
+++ b/Presentation/Isola presentation text.docx
@@ -73,6 +73,13 @@
         </w:rPr>
         <w:t xml:space="preserve">  [less than 1min]</w:t>
       </w:r>
+      <w:r>
+        <w:rPr>
+          <w:sz w:val="28"/>
+          <w:szCs w:val="28"/>
+        </w:rPr>
+        <w:t xml:space="preserve">    Alex</w:t>
+      </w:r>
     </w:p>
     <w:p>
       <w:pPr>
@@ -116,6 +123,13 @@
           <w:szCs w:val="28"/>
         </w:rPr>
         <w:t xml:space="preserve">      [less than 1 min]</w:t>
+      </w:r>
+      <w:r>
+        <w:rPr>
+          <w:sz w:val="28"/>
+          <w:szCs w:val="28"/>
+        </w:rPr>
+        <w:t xml:space="preserve">   Sokol</w:t>
       </w:r>
     </w:p>
     <w:p>
@@ -207,6 +221,16 @@
         </w:rPr>
         <w:t xml:space="preserve">    [1 min]</w:t>
       </w:r>
+      <w:r>
+        <w:rPr>
+          <w:rFonts w:ascii="Roboto" w:hAnsi="Roboto"/>
+          <w:color w:val="111111"/>
+          <w:sz w:val="28"/>
+          <w:szCs w:val="28"/>
+          <w:shd w:val="clear" w:color="auto" w:fill="FFFFFF"/>
+        </w:rPr>
+        <w:t xml:space="preserve">    Alex</w:t>
+      </w:r>
     </w:p>
     <w:p>
       <w:pPr>
@@ -330,6 +354,13 @@
         </w:rPr>
         <w:t xml:space="preserve">   [2-3min]</w:t>
       </w:r>
+      <w:r>
+        <w:rPr>
+          <w:sz w:val="28"/>
+          <w:szCs w:val="28"/>
+        </w:rPr>
+        <w:t xml:space="preserve">  Sokol</w:t>
+      </w:r>
     </w:p>
     <w:p>
       <w:pPr>
@@ -407,6 +438,13 @@
         </w:rPr>
         <w:t xml:space="preserve">     [2-3min]</w:t>
       </w:r>
+      <w:r>
+        <w:rPr>
+          <w:sz w:val="28"/>
+          <w:szCs w:val="28"/>
+        </w:rPr>
+        <w:t xml:space="preserve">   Alex</w:t>
+      </w:r>
     </w:p>
     <w:p>
       <w:pPr>
@@ -437,6 +475,13 @@
         </w:rPr>
         <w:t xml:space="preserve">   [1 min]</w:t>
       </w:r>
+      <w:r>
+        <w:rPr>
+          <w:sz w:val="28"/>
+          <w:szCs w:val="28"/>
+        </w:rPr>
+        <w:t xml:space="preserve"> Sokol</w:t>
+      </w:r>
     </w:p>
     <w:p>
       <w:pPr>
@@ -451,6 +496,7 @@
           <w:szCs w:val="28"/>
           <w:u w:val="single"/>
         </w:rPr>
+        <w:lastRenderedPageBreak/>
         <w:t xml:space="preserve">Slide 8: </w:t>
       </w:r>
       <w:r>
@@ -472,6 +518,64 @@
           <w:sz w:val="28"/>
           <w:szCs w:val="28"/>
         </w:rPr>
+        <w:t xml:space="preserve"> well. Optimize code (even though Mathematica is not good for games, could still be more efficient)</w:t>
+      </w:r>
+      <w:r>
+        <w:rPr>
+          <w:sz w:val="28"/>
+          <w:szCs w:val="28"/>
+        </w:rPr>
+        <w:t>. Add animations?? ( only say if we haven’t managed to do it)</w:t>
+      </w:r>
+      <w:r>
+        <w:rPr>
+          <w:sz w:val="28"/>
+          <w:szCs w:val="28"/>
+        </w:rPr>
+        <w:t xml:space="preserve">    [1 min]</w:t>
+      </w:r>
+      <w:r>
+        <w:rPr>
+          <w:sz w:val="28"/>
+          <w:szCs w:val="28"/>
+        </w:rPr>
+        <w:t xml:space="preserve">  Alex</w:t>
+      </w:r>
+    </w:p>
+    <w:p>
+      <w:pPr>
+        <w:rPr>
+          <w:sz w:val="28"/>
+          <w:szCs w:val="28"/>
+        </w:rPr>
+      </w:pPr>
+      <w:r>
+        <w:rPr>
+          <w:sz w:val="28"/>
+          <w:szCs w:val="28"/>
+          <w:u w:val="single"/>
+        </w:rPr>
+        <w:t xml:space="preserve">Slide 9: </w:t>
+      </w:r>
+      <w:r>
+        <w:rPr>
+          <w:sz w:val="28"/>
+          <w:szCs w:val="28"/>
+        </w:rPr>
+        <w:t>Quick conclusion, thanks and then a couple questions</w:t>
+      </w:r>
+      <w:r>
+        <w:rPr>
+          <w:sz w:val="28"/>
+          <w:szCs w:val="28"/>
+        </w:rPr>
+        <w:t xml:space="preserve">.            </w:t>
+      </w:r>
+      <w:r>
+        <w:rPr>
+          <w:sz w:val="28"/>
+          <w:szCs w:val="28"/>
+        </w:rPr>
         <w:t xml:space="preserve"> </w:t>
       </w:r>
       <w:r>
@@ -479,66 +583,14 @@
           <w:sz w:val="28"/>
           <w:szCs w:val="28"/>
         </w:rPr>
-        <w:lastRenderedPageBreak/>
-        <w:t>well. Optimize code (even though Mathematica is not good for games, could still be more efficient)</w:t>
-      </w:r>
-      <w:r>
-        <w:rPr>
-          <w:sz w:val="28"/>
-          <w:szCs w:val="28"/>
-        </w:rPr>
-        <w:t>. Add animations?? ( only say if we haven’t managed to do it)</w:t>
-      </w:r>
-      <w:r>
-        <w:rPr>
-          <w:sz w:val="28"/>
-          <w:szCs w:val="28"/>
-        </w:rPr>
-        <w:t xml:space="preserve">    [1 min]</w:t>
-      </w:r>
-    </w:p>
-    <w:p>
-      <w:pPr>
-        <w:rPr>
-          <w:sz w:val="28"/>
-          <w:szCs w:val="28"/>
-        </w:rPr>
-      </w:pPr>
-      <w:r>
-        <w:rPr>
-          <w:sz w:val="28"/>
-          <w:szCs w:val="28"/>
-          <w:u w:val="single"/>
-        </w:rPr>
-        <w:t xml:space="preserve">Slide 9: </w:t>
-      </w:r>
-      <w:r>
-        <w:rPr>
-          <w:sz w:val="28"/>
-          <w:szCs w:val="28"/>
-        </w:rPr>
-        <w:t>Quick conclusion, thanks and then a couple questions</w:t>
-      </w:r>
-      <w:r>
-        <w:rPr>
-          <w:sz w:val="28"/>
-          <w:szCs w:val="28"/>
-        </w:rPr>
-        <w:t xml:space="preserve">.            </w:t>
-      </w:r>
-      <w:r>
-        <w:rPr>
-          <w:sz w:val="28"/>
-          <w:szCs w:val="28"/>
-        </w:rPr>
-        <w:t xml:space="preserve"> </w:t>
-      </w:r>
-      <w:r>
-        <w:rPr>
-          <w:sz w:val="28"/>
-          <w:szCs w:val="28"/>
-        </w:rPr>
         <w:t>[very fast so then get on with questions]</w:t>
+      </w:r>
+      <w:r>
+        <w:rPr>
+          <w:sz w:val="28"/>
+          <w:szCs w:val="28"/>
+        </w:rPr>
+        <w:t xml:space="preserve">  Alex</w:t>
       </w:r>
     </w:p>
     <w:sectPr>

</xml_diff>